<commit_message>
Feito o relatório no word e exportado para pdf
</commit_message>
<xml_diff>
--- a/others/M6_ARQUIVO_MODELO_SIMULACAO_E_METODOS_ANALITICOS.docx
+++ b/others/M6_ARQUIVO_MODELO_SIMULACAO_E_METODOS_ANALITICOS.docx
@@ -1,6 +1,6 @@
 
 <file path=word/document.xml><?xml version="1.0" encoding="utf-8"?>
-<w:document xmlns:wpc="http://schemas.microsoft.com/office/word/2010/wordprocessingCanvas" xmlns:cx="http://schemas.microsoft.com/office/drawing/2014/chartex" xmlns:cx1="http://schemas.microsoft.com/office/drawing/2015/9/8/chartex" xmlns:cx2="http://schemas.microsoft.com/office/drawing/2015/10/21/chartex" xmlns:cx3="http://schemas.microsoft.com/office/drawing/2016/5/9/chartex" xmlns:cx4="http://schemas.microsoft.com/office/drawing/2016/5/10/chartex" xmlns:cx5="http://schemas.microsoft.com/office/drawing/2016/5/11/chartex" xmlns:cx6="http://schemas.microsoft.com/office/drawing/2016/5/12/chartex" xmlns:cx7="http://schemas.microsoft.com/office/drawing/2016/5/13/chartex" xmlns:cx8="http://schemas.microsoft.com/office/drawing/2016/5/14/chartex" xmlns:mc="http://schemas.openxmlformats.org/markup-compatibility/2006" xmlns:aink="http://schemas.microsoft.com/office/drawing/2016/ink" xmlns:am3d="http://schemas.microsoft.com/office/drawing/2017/model3d" xmlns:o="urn:schemas-microsoft-com:office:office" xmlns:oel="http://schemas.microsoft.com/office/2019/extlst" xmlns:r="http://schemas.openxmlformats.org/officeDocument/2006/relationships" xmlns:m="http://schemas.openxmlformats.org/officeDocument/2006/math" xmlns:v="urn:schemas-microsoft-com:vml" xmlns:wp14="http://schemas.microsoft.com/office/word/2010/wordprocessingDrawing" xmlns:wp="http://schemas.openxmlformats.org/drawingml/2006/wordprocessingDrawing" xmlns:w10="urn:schemas-microsoft-com:office:word" xmlns:w="http://schemas.openxmlformats.org/wordprocessingml/2006/main" xmlns:w14="http://schemas.microsoft.com/office/word/2010/wordml" xmlns:w15="http://schemas.microsoft.com/office/word/2012/wordml" xmlns:w16cex="http://schemas.microsoft.com/office/word/2018/wordml/cex" xmlns:w16cid="http://schemas.microsoft.com/office/word/2016/wordml/cid" xmlns:w16="http://schemas.microsoft.com/office/word/2018/wordml" xmlns:w16sdtdh="http://schemas.microsoft.com/office/word/2020/wordml/sdtdatahash" xmlns:w16se="http://schemas.microsoft.com/office/word/2015/wordml/symex" xmlns:wpg="http://schemas.microsoft.com/office/word/2010/wordprocessingGroup" xmlns:wpi="http://schemas.microsoft.com/office/word/2010/wordprocessingInk" xmlns:wne="http://schemas.microsoft.com/office/word/2006/wordml" xmlns:wps="http://schemas.microsoft.com/office/word/2010/wordprocessingShape" mc:Ignorable="w14 w15 w16se w16cid w16 w16cex w16sdtdh wp14">
+<w:document xmlns:wpc="http://schemas.microsoft.com/office/word/2010/wordprocessingCanvas" xmlns:cx="http://schemas.microsoft.com/office/drawing/2014/chartex" xmlns:cx1="http://schemas.microsoft.com/office/drawing/2015/9/8/chartex" xmlns:cx2="http://schemas.microsoft.com/office/drawing/2015/10/21/chartex" xmlns:cx3="http://schemas.microsoft.com/office/drawing/2016/5/9/chartex" xmlns:cx4="http://schemas.microsoft.com/office/drawing/2016/5/10/chartex" xmlns:cx5="http://schemas.microsoft.com/office/drawing/2016/5/11/chartex" xmlns:cx6="http://schemas.microsoft.com/office/drawing/2016/5/12/chartex" xmlns:cx7="http://schemas.microsoft.com/office/drawing/2016/5/13/chartex" xmlns:cx8="http://schemas.microsoft.com/office/drawing/2016/5/14/chartex" xmlns:mc="http://schemas.openxmlformats.org/markup-compatibility/2006" xmlns:aink="http://schemas.microsoft.com/office/drawing/2016/ink" xmlns:am3d="http://schemas.microsoft.com/office/drawing/2017/model3d" xmlns:o="urn:schemas-microsoft-com:office:office" xmlns:oel="http://schemas.microsoft.com/office/2019/extlst" xmlns:r="http://schemas.openxmlformats.org/officeDocument/2006/relationships" xmlns:m="http://schemas.openxmlformats.org/officeDocument/2006/math" xmlns:v="urn:schemas-microsoft-com:vml" xmlns:wp14="http://schemas.microsoft.com/office/word/2010/wordprocessingDrawing" xmlns:wp="http://schemas.openxmlformats.org/drawingml/2006/wordprocessingDrawing" xmlns:w10="urn:schemas-microsoft-com:office:word" xmlns:w="http://schemas.openxmlformats.org/wordprocessingml/2006/main" xmlns:w14="http://schemas.microsoft.com/office/word/2010/wordml" xmlns:w15="http://schemas.microsoft.com/office/word/2012/wordml" xmlns:w16cex="http://schemas.microsoft.com/office/word/2018/wordml/cex" xmlns:w16cid="http://schemas.microsoft.com/office/word/2016/wordml/cid" xmlns:w16="http://schemas.microsoft.com/office/word/2018/wordml" xmlns:w16du="http://schemas.microsoft.com/office/word/2023/wordml/word16du" xmlns:w16sdtdh="http://schemas.microsoft.com/office/word/2020/wordml/sdtdatahash" xmlns:w16sdtfl="http://schemas.microsoft.com/office/word/2024/wordml/sdtformatlock" xmlns:w16se="http://schemas.microsoft.com/office/word/2015/wordml/symex" xmlns:wpg="http://schemas.microsoft.com/office/word/2010/wordprocessingGroup" xmlns:wpi="http://schemas.microsoft.com/office/word/2010/wordprocessingInk" xmlns:wne="http://schemas.microsoft.com/office/word/2006/wordml" xmlns:wps="http://schemas.microsoft.com/office/word/2010/wordprocessingShape" mc:Ignorable="w14 w15 w16se w16cid w16 w16cex w16sdtdh w16sdtfl w16du wp14">
   <w:body>
     <w:p>
       <w:pPr>
@@ -168,6 +168,62 @@
       <w:pPr>
         <w:jc w:val="both"/>
         <w:rPr>
+          <w:b/>
+        </w:rPr>
+      </w:pPr>
+      <w:r>
+        <w:rPr>
+          <w:b/>
+        </w:rPr>
+        <w:t>Israel Graziola Garcia</w:t>
+      </w:r>
+    </w:p>
+    <w:p>
+      <w:pPr>
+        <w:jc w:val="both"/>
+        <w:rPr>
+          <w:b/>
+        </w:rPr>
+      </w:pPr>
+      <w:r>
+        <w:rPr>
+          <w:b/>
+        </w:rPr>
+        <w:t>João Pedro Sostruznik Sotero da Cunha</w:t>
+      </w:r>
+    </w:p>
+    <w:p>
+      <w:pPr>
+        <w:jc w:val="both"/>
+        <w:rPr>
+          <w:b/>
+        </w:rPr>
+      </w:pPr>
+      <w:r>
+        <w:rPr>
+          <w:b/>
+        </w:rPr>
+        <w:t>Marcello da Silveria Marcon</w:t>
+      </w:r>
+    </w:p>
+    <w:p>
+      <w:pPr>
+        <w:jc w:val="both"/>
+        <w:rPr>
+          <w:b/>
+        </w:rPr>
+      </w:pPr>
+      <w:r>
+        <w:rPr>
+          <w:b/>
+        </w:rPr>
+        <w:t>Thaysa Roberta da Silva</w:t>
+      </w:r>
+    </w:p>
+    <w:p>
+      <w:pPr>
+        <w:jc w:val="both"/>
+        <w:rPr>
           <w:bCs/>
           <w:color w:val="C00000"/>
         </w:rPr>
@@ -186,7 +242,7 @@
           <w:noProof/>
         </w:rPr>
         <w:drawing>
-          <wp:inline distT="0" distB="0" distL="0" distR="0" wp14:anchorId="4BC513AC" wp14:editId="004485A0">
+          <wp:inline distT="0" distB="0" distL="0" distR="0" wp14:anchorId="4BC513AC" wp14:editId="7A14E3DB">
             <wp:extent cx="6115050" cy="1057275"/>
             <wp:effectExtent l="0" t="0" r="0" b="9525"/>
             <wp:docPr id="884238095" name="Imagem 1"/>
@@ -316,7 +372,7 @@
     </w:p>
     <w:tbl>
       <w:tblPr>
-        <w:tblStyle w:val="TableGrid"/>
+        <w:tblStyle w:val="Tabelacomgrade"/>
         <w:tblW w:w="0" w:type="auto"/>
         <w:tblLook w:val="04A0" w:firstRow="1" w:lastRow="0" w:firstColumn="1" w:lastColumn="0" w:noHBand="0" w:noVBand="1"/>
       </w:tblPr>
@@ -342,7 +398,7 @@
           </w:p>
           <w:p>
             <w:pPr>
-              <w:pStyle w:val="ListParagraph"/>
+              <w:pStyle w:val="PargrafodaLista"/>
               <w:numPr>
                 <w:ilvl w:val="0"/>
                 <w:numId w:val="7"/>
@@ -371,7 +427,11 @@
             <w:shd w:val="clear" w:color="auto" w:fill="FFFFFF" w:themeFill="background1"/>
           </w:tcPr>
           <w:p/>
-          <w:p/>
+          <w:p>
+            <w:r>
+              <w:t>https://github.com/Gru935/m6-MetodosAnaliticos.git</w:t>
+            </w:r>
+          </w:p>
           <w:p/>
           <w:p/>
           <w:p/>
@@ -387,12 +447,12 @@
           </w:tcPr>
           <w:p>
             <w:pPr>
-              <w:pStyle w:val="ListParagraph"/>
+              <w:pStyle w:val="PargrafodaLista"/>
             </w:pPr>
           </w:p>
           <w:p>
             <w:pPr>
-              <w:pStyle w:val="ListParagraph"/>
+              <w:pStyle w:val="PargrafodaLista"/>
               <w:numPr>
                 <w:ilvl w:val="0"/>
                 <w:numId w:val="7"/>
@@ -413,23 +473,7 @@
                 <w:b/>
                 <w:bCs/>
               </w:rPr>
-              <w:t xml:space="preserve"> </w:t>
-            </w:r>
-            <w:proofErr w:type="gramStart"/>
-            <w:r>
-              <w:rPr>
-                <w:b/>
-                <w:bCs/>
-              </w:rPr>
-              <w:t>1..</w:t>
-            </w:r>
-            <w:proofErr w:type="gramEnd"/>
-            <w:r>
-              <w:rPr>
-                <w:b/>
-                <w:bCs/>
-              </w:rPr>
-              <w:t>4</w:t>
+              <w:t xml:space="preserve"> 1..4</w:t>
             </w:r>
             <w:r>
               <w:t>, atendimento</w:t>
@@ -465,7 +509,48 @@
             <w:shd w:val="clear" w:color="auto" w:fill="FFFFFF" w:themeFill="background1"/>
           </w:tcPr>
           <w:p/>
-          <w:p/>
+          <w:p>
+            <w:r>
+              <w:rPr>
+                <w:noProof/>
+              </w:rPr>
+              <w:drawing>
+                <wp:inline distT="0" distB="0" distL="0" distR="0" wp14:anchorId="031096D4" wp14:editId="2E76E975">
+                  <wp:extent cx="3552825" cy="1390650"/>
+                  <wp:effectExtent l="0" t="0" r="9525" b="0"/>
+                  <wp:docPr id="977753486" name="Imagem 1"/>
+                  <wp:cNvGraphicFramePr>
+                    <a:graphicFrameLocks xmlns:a="http://schemas.openxmlformats.org/drawingml/2006/main" noChangeAspect="1"/>
+                  </wp:cNvGraphicFramePr>
+                  <a:graphic xmlns:a="http://schemas.openxmlformats.org/drawingml/2006/main">
+                    <a:graphicData uri="http://schemas.openxmlformats.org/drawingml/2006/picture">
+                      <pic:pic xmlns:pic="http://schemas.openxmlformats.org/drawingml/2006/picture">
+                        <pic:nvPicPr>
+                          <pic:cNvPr id="977753486" name=""/>
+                          <pic:cNvPicPr/>
+                        </pic:nvPicPr>
+                        <pic:blipFill>
+                          <a:blip r:embed="rId11"/>
+                          <a:stretch>
+                            <a:fillRect/>
+                          </a:stretch>
+                        </pic:blipFill>
+                        <pic:spPr>
+                          <a:xfrm>
+                            <a:off x="0" y="0"/>
+                            <a:ext cx="3552825" cy="1390650"/>
+                          </a:xfrm>
+                          <a:prstGeom prst="rect">
+                            <a:avLst/>
+                          </a:prstGeom>
+                        </pic:spPr>
+                      </pic:pic>
+                    </a:graphicData>
+                  </a:graphic>
+                </wp:inline>
+              </w:drawing>
+            </w:r>
+          </w:p>
           <w:p/>
           <w:p/>
           <w:p/>
@@ -481,7 +566,7 @@
           <w:p/>
           <w:p>
             <w:pPr>
-              <w:pStyle w:val="ListParagraph"/>
+              <w:pStyle w:val="PargrafodaLista"/>
               <w:numPr>
                 <w:ilvl w:val="0"/>
                 <w:numId w:val="7"/>
@@ -502,23 +587,7 @@
                 <w:b/>
                 <w:bCs/>
               </w:rPr>
-              <w:t xml:space="preserve"> </w:t>
-            </w:r>
-            <w:proofErr w:type="gramStart"/>
-            <w:r>
-              <w:rPr>
-                <w:b/>
-                <w:bCs/>
-              </w:rPr>
-              <w:t>2..</w:t>
-            </w:r>
-            <w:proofErr w:type="gramEnd"/>
-            <w:r>
-              <w:rPr>
-                <w:b/>
-                <w:bCs/>
-              </w:rPr>
-              <w:t>3</w:t>
+              <w:t xml:space="preserve"> 2..3</w:t>
             </w:r>
             <w:r>
               <w:t>:</w:t>
@@ -534,7 +603,48 @@
             <w:shd w:val="clear" w:color="auto" w:fill="FFFFFF" w:themeFill="background1"/>
           </w:tcPr>
           <w:p/>
-          <w:p/>
+          <w:p>
+            <w:r>
+              <w:rPr>
+                <w:noProof/>
+              </w:rPr>
+              <w:drawing>
+                <wp:inline distT="0" distB="0" distL="0" distR="0" wp14:anchorId="2F5ED4C7" wp14:editId="64159A67">
+                  <wp:extent cx="4200525" cy="2019300"/>
+                  <wp:effectExtent l="0" t="0" r="9525" b="0"/>
+                  <wp:docPr id="1885484427" name="Imagem 1"/>
+                  <wp:cNvGraphicFramePr>
+                    <a:graphicFrameLocks xmlns:a="http://schemas.openxmlformats.org/drawingml/2006/main" noChangeAspect="1"/>
+                  </wp:cNvGraphicFramePr>
+                  <a:graphic xmlns:a="http://schemas.openxmlformats.org/drawingml/2006/main">
+                    <a:graphicData uri="http://schemas.openxmlformats.org/drawingml/2006/picture">
+                      <pic:pic xmlns:pic="http://schemas.openxmlformats.org/drawingml/2006/picture">
+                        <pic:nvPicPr>
+                          <pic:cNvPr id="1885484427" name=""/>
+                          <pic:cNvPicPr/>
+                        </pic:nvPicPr>
+                        <pic:blipFill>
+                          <a:blip r:embed="rId12"/>
+                          <a:stretch>
+                            <a:fillRect/>
+                          </a:stretch>
+                        </pic:blipFill>
+                        <pic:spPr>
+                          <a:xfrm>
+                            <a:off x="0" y="0"/>
+                            <a:ext cx="4200525" cy="2019300"/>
+                          </a:xfrm>
+                          <a:prstGeom prst="rect">
+                            <a:avLst/>
+                          </a:prstGeom>
+                        </pic:spPr>
+                      </pic:pic>
+                    </a:graphicData>
+                  </a:graphic>
+                </wp:inline>
+              </w:drawing>
+            </w:r>
+          </w:p>
           <w:p/>
           <w:p/>
           <w:p/>
@@ -551,7 +661,7 @@
       </w:pPr>
     </w:p>
     <w:sectPr>
-      <w:headerReference w:type="default" r:id="rId11"/>
+      <w:headerReference w:type="default" r:id="rId13"/>
       <w:pgSz w:w="11906" w:h="16838"/>
       <w:pgMar w:top="799" w:right="1133" w:bottom="142" w:left="1134" w:header="708" w:footer="708" w:gutter="0"/>
       <w:cols w:space="708"/>
@@ -562,7 +672,7 @@
 </file>
 
 <file path=word/endnotes.xml><?xml version="1.0" encoding="utf-8"?>
-<w:endnotes xmlns:wpc="http://schemas.microsoft.com/office/word/2010/wordprocessingCanvas" xmlns:cx="http://schemas.microsoft.com/office/drawing/2014/chartex" xmlns:cx1="http://schemas.microsoft.com/office/drawing/2015/9/8/chartex" xmlns:cx2="http://schemas.microsoft.com/office/drawing/2015/10/21/chartex" xmlns:cx3="http://schemas.microsoft.com/office/drawing/2016/5/9/chartex" xmlns:cx4="http://schemas.microsoft.com/office/drawing/2016/5/10/chartex" xmlns:cx5="http://schemas.microsoft.com/office/drawing/2016/5/11/chartex" xmlns:cx6="http://schemas.microsoft.com/office/drawing/2016/5/12/chartex" xmlns:cx7="http://schemas.microsoft.com/office/drawing/2016/5/13/chartex" xmlns:cx8="http://schemas.microsoft.com/office/drawing/2016/5/14/chartex" xmlns:mc="http://schemas.openxmlformats.org/markup-compatibility/2006" xmlns:aink="http://schemas.microsoft.com/office/drawing/2016/ink" xmlns:am3d="http://schemas.microsoft.com/office/drawing/2017/model3d" xmlns:o="urn:schemas-microsoft-com:office:office" xmlns:oel="http://schemas.microsoft.com/office/2019/extlst" xmlns:r="http://schemas.openxmlformats.org/officeDocument/2006/relationships" xmlns:m="http://schemas.openxmlformats.org/officeDocument/2006/math" xmlns:v="urn:schemas-microsoft-com:vml" xmlns:wp14="http://schemas.microsoft.com/office/word/2010/wordprocessingDrawing" xmlns:wp="http://schemas.openxmlformats.org/drawingml/2006/wordprocessingDrawing" xmlns:w10="urn:schemas-microsoft-com:office:word" xmlns:w="http://schemas.openxmlformats.org/wordprocessingml/2006/main" xmlns:w14="http://schemas.microsoft.com/office/word/2010/wordml" xmlns:w15="http://schemas.microsoft.com/office/word/2012/wordml" xmlns:w16cex="http://schemas.microsoft.com/office/word/2018/wordml/cex" xmlns:w16cid="http://schemas.microsoft.com/office/word/2016/wordml/cid" xmlns:w16="http://schemas.microsoft.com/office/word/2018/wordml" xmlns:w16sdtdh="http://schemas.microsoft.com/office/word/2020/wordml/sdtdatahash" xmlns:w16se="http://schemas.microsoft.com/office/word/2015/wordml/symex" xmlns:wpg="http://schemas.microsoft.com/office/word/2010/wordprocessingGroup" xmlns:wpi="http://schemas.microsoft.com/office/word/2010/wordprocessingInk" xmlns:wne="http://schemas.microsoft.com/office/word/2006/wordml" xmlns:wps="http://schemas.microsoft.com/office/word/2010/wordprocessingShape" mc:Ignorable="w14 w15 w16se w16cid w16 w16cex w16sdtdh wp14">
+<w:endnotes xmlns:wpc="http://schemas.microsoft.com/office/word/2010/wordprocessingCanvas" xmlns:cx="http://schemas.microsoft.com/office/drawing/2014/chartex" xmlns:cx1="http://schemas.microsoft.com/office/drawing/2015/9/8/chartex" xmlns:cx2="http://schemas.microsoft.com/office/drawing/2015/10/21/chartex" xmlns:cx3="http://schemas.microsoft.com/office/drawing/2016/5/9/chartex" xmlns:cx4="http://schemas.microsoft.com/office/drawing/2016/5/10/chartex" xmlns:cx5="http://schemas.microsoft.com/office/drawing/2016/5/11/chartex" xmlns:cx6="http://schemas.microsoft.com/office/drawing/2016/5/12/chartex" xmlns:cx7="http://schemas.microsoft.com/office/drawing/2016/5/13/chartex" xmlns:cx8="http://schemas.microsoft.com/office/drawing/2016/5/14/chartex" xmlns:mc="http://schemas.openxmlformats.org/markup-compatibility/2006" xmlns:aink="http://schemas.microsoft.com/office/drawing/2016/ink" xmlns:am3d="http://schemas.microsoft.com/office/drawing/2017/model3d" xmlns:o="urn:schemas-microsoft-com:office:office" xmlns:oel="http://schemas.microsoft.com/office/2019/extlst" xmlns:r="http://schemas.openxmlformats.org/officeDocument/2006/relationships" xmlns:m="http://schemas.openxmlformats.org/officeDocument/2006/math" xmlns:v="urn:schemas-microsoft-com:vml" xmlns:wp14="http://schemas.microsoft.com/office/word/2010/wordprocessingDrawing" xmlns:wp="http://schemas.openxmlformats.org/drawingml/2006/wordprocessingDrawing" xmlns:w10="urn:schemas-microsoft-com:office:word" xmlns:w="http://schemas.openxmlformats.org/wordprocessingml/2006/main" xmlns:w14="http://schemas.microsoft.com/office/word/2010/wordml" xmlns:w15="http://schemas.microsoft.com/office/word/2012/wordml" xmlns:w16cex="http://schemas.microsoft.com/office/word/2018/wordml/cex" xmlns:w16cid="http://schemas.microsoft.com/office/word/2016/wordml/cid" xmlns:w16="http://schemas.microsoft.com/office/word/2018/wordml" xmlns:w16du="http://schemas.microsoft.com/office/word/2023/wordml/word16du" xmlns:w16sdtdh="http://schemas.microsoft.com/office/word/2020/wordml/sdtdatahash" xmlns:w16sdtfl="http://schemas.microsoft.com/office/word/2024/wordml/sdtformatlock" xmlns:w16se="http://schemas.microsoft.com/office/word/2015/wordml/symex" xmlns:wpg="http://schemas.microsoft.com/office/word/2010/wordprocessingGroup" xmlns:wpi="http://schemas.microsoft.com/office/word/2010/wordprocessingInk" xmlns:wne="http://schemas.microsoft.com/office/word/2006/wordml" xmlns:wps="http://schemas.microsoft.com/office/word/2010/wordprocessingShape" mc:Ignorable="w14 w15 w16se w16cid w16 w16cex w16sdtdh w16sdtfl w16du wp14">
   <w:endnote w:type="separator" w:id="-1">
     <w:p>
       <w:pPr>
@@ -587,7 +697,7 @@
 </file>
 
 <file path=word/footnotes.xml><?xml version="1.0" encoding="utf-8"?>
-<w:footnotes xmlns:wpc="http://schemas.microsoft.com/office/word/2010/wordprocessingCanvas" xmlns:cx="http://schemas.microsoft.com/office/drawing/2014/chartex" xmlns:cx1="http://schemas.microsoft.com/office/drawing/2015/9/8/chartex" xmlns:cx2="http://schemas.microsoft.com/office/drawing/2015/10/21/chartex" xmlns:cx3="http://schemas.microsoft.com/office/drawing/2016/5/9/chartex" xmlns:cx4="http://schemas.microsoft.com/office/drawing/2016/5/10/chartex" xmlns:cx5="http://schemas.microsoft.com/office/drawing/2016/5/11/chartex" xmlns:cx6="http://schemas.microsoft.com/office/drawing/2016/5/12/chartex" xmlns:cx7="http://schemas.microsoft.com/office/drawing/2016/5/13/chartex" xmlns:cx8="http://schemas.microsoft.com/office/drawing/2016/5/14/chartex" xmlns:mc="http://schemas.openxmlformats.org/markup-compatibility/2006" xmlns:aink="http://schemas.microsoft.com/office/drawing/2016/ink" xmlns:am3d="http://schemas.microsoft.com/office/drawing/2017/model3d" xmlns:o="urn:schemas-microsoft-com:office:office" xmlns:oel="http://schemas.microsoft.com/office/2019/extlst" xmlns:r="http://schemas.openxmlformats.org/officeDocument/2006/relationships" xmlns:m="http://schemas.openxmlformats.org/officeDocument/2006/math" xmlns:v="urn:schemas-microsoft-com:vml" xmlns:wp14="http://schemas.microsoft.com/office/word/2010/wordprocessingDrawing" xmlns:wp="http://schemas.openxmlformats.org/drawingml/2006/wordprocessingDrawing" xmlns:w10="urn:schemas-microsoft-com:office:word" xmlns:w="http://schemas.openxmlformats.org/wordprocessingml/2006/main" xmlns:w14="http://schemas.microsoft.com/office/word/2010/wordml" xmlns:w15="http://schemas.microsoft.com/office/word/2012/wordml" xmlns:w16cex="http://schemas.microsoft.com/office/word/2018/wordml/cex" xmlns:w16cid="http://schemas.microsoft.com/office/word/2016/wordml/cid" xmlns:w16="http://schemas.microsoft.com/office/word/2018/wordml" xmlns:w16sdtdh="http://schemas.microsoft.com/office/word/2020/wordml/sdtdatahash" xmlns:w16se="http://schemas.microsoft.com/office/word/2015/wordml/symex" xmlns:wpg="http://schemas.microsoft.com/office/word/2010/wordprocessingGroup" xmlns:wpi="http://schemas.microsoft.com/office/word/2010/wordprocessingInk" xmlns:wne="http://schemas.microsoft.com/office/word/2006/wordml" xmlns:wps="http://schemas.microsoft.com/office/word/2010/wordprocessingShape" mc:Ignorable="w14 w15 w16se w16cid w16 w16cex w16sdtdh wp14">
+<w:footnotes xmlns:wpc="http://schemas.microsoft.com/office/word/2010/wordprocessingCanvas" xmlns:cx="http://schemas.microsoft.com/office/drawing/2014/chartex" xmlns:cx1="http://schemas.microsoft.com/office/drawing/2015/9/8/chartex" xmlns:cx2="http://schemas.microsoft.com/office/drawing/2015/10/21/chartex" xmlns:cx3="http://schemas.microsoft.com/office/drawing/2016/5/9/chartex" xmlns:cx4="http://schemas.microsoft.com/office/drawing/2016/5/10/chartex" xmlns:cx5="http://schemas.microsoft.com/office/drawing/2016/5/11/chartex" xmlns:cx6="http://schemas.microsoft.com/office/drawing/2016/5/12/chartex" xmlns:cx7="http://schemas.microsoft.com/office/drawing/2016/5/13/chartex" xmlns:cx8="http://schemas.microsoft.com/office/drawing/2016/5/14/chartex" xmlns:mc="http://schemas.openxmlformats.org/markup-compatibility/2006" xmlns:aink="http://schemas.microsoft.com/office/drawing/2016/ink" xmlns:am3d="http://schemas.microsoft.com/office/drawing/2017/model3d" xmlns:o="urn:schemas-microsoft-com:office:office" xmlns:oel="http://schemas.microsoft.com/office/2019/extlst" xmlns:r="http://schemas.openxmlformats.org/officeDocument/2006/relationships" xmlns:m="http://schemas.openxmlformats.org/officeDocument/2006/math" xmlns:v="urn:schemas-microsoft-com:vml" xmlns:wp14="http://schemas.microsoft.com/office/word/2010/wordprocessingDrawing" xmlns:wp="http://schemas.openxmlformats.org/drawingml/2006/wordprocessingDrawing" xmlns:w10="urn:schemas-microsoft-com:office:word" xmlns:w="http://schemas.openxmlformats.org/wordprocessingml/2006/main" xmlns:w14="http://schemas.microsoft.com/office/word/2010/wordml" xmlns:w15="http://schemas.microsoft.com/office/word/2012/wordml" xmlns:w16cex="http://schemas.microsoft.com/office/word/2018/wordml/cex" xmlns:w16cid="http://schemas.microsoft.com/office/word/2016/wordml/cid" xmlns:w16="http://schemas.microsoft.com/office/word/2018/wordml" xmlns:w16du="http://schemas.microsoft.com/office/word/2023/wordml/word16du" xmlns:w16sdtdh="http://schemas.microsoft.com/office/word/2020/wordml/sdtdatahash" xmlns:w16sdtfl="http://schemas.microsoft.com/office/word/2024/wordml/sdtformatlock" xmlns:w16se="http://schemas.microsoft.com/office/word/2015/wordml/symex" xmlns:wpg="http://schemas.microsoft.com/office/word/2010/wordprocessingGroup" xmlns:wpi="http://schemas.microsoft.com/office/word/2010/wordprocessingInk" xmlns:wne="http://schemas.microsoft.com/office/word/2006/wordml" xmlns:wps="http://schemas.microsoft.com/office/word/2010/wordprocessingShape" mc:Ignorable="w14 w15 w16se w16cid w16 w16cex w16sdtdh w16sdtfl w16du wp14">
   <w:footnote w:type="separator" w:id="-1">
     <w:p>
       <w:pPr>
@@ -612,10 +722,10 @@
 </file>
 
 <file path=word/header1.xml><?xml version="1.0" encoding="utf-8"?>
-<w:hdr xmlns:wpc="http://schemas.microsoft.com/office/word/2010/wordprocessingCanvas" xmlns:cx="http://schemas.microsoft.com/office/drawing/2014/chartex" xmlns:cx1="http://schemas.microsoft.com/office/drawing/2015/9/8/chartex" xmlns:cx2="http://schemas.microsoft.com/office/drawing/2015/10/21/chartex" xmlns:cx3="http://schemas.microsoft.com/office/drawing/2016/5/9/chartex" xmlns:cx4="http://schemas.microsoft.com/office/drawing/2016/5/10/chartex" xmlns:cx5="http://schemas.microsoft.com/office/drawing/2016/5/11/chartex" xmlns:cx6="http://schemas.microsoft.com/office/drawing/2016/5/12/chartex" xmlns:cx7="http://schemas.microsoft.com/office/drawing/2016/5/13/chartex" xmlns:cx8="http://schemas.microsoft.com/office/drawing/2016/5/14/chartex" xmlns:mc="http://schemas.openxmlformats.org/markup-compatibility/2006" xmlns:aink="http://schemas.microsoft.com/office/drawing/2016/ink" xmlns:am3d="http://schemas.microsoft.com/office/drawing/2017/model3d" xmlns:o="urn:schemas-microsoft-com:office:office" xmlns:oel="http://schemas.microsoft.com/office/2019/extlst" xmlns:r="http://schemas.openxmlformats.org/officeDocument/2006/relationships" xmlns:m="http://schemas.openxmlformats.org/officeDocument/2006/math" xmlns:v="urn:schemas-microsoft-com:vml" xmlns:wp14="http://schemas.microsoft.com/office/word/2010/wordprocessingDrawing" xmlns:wp="http://schemas.openxmlformats.org/drawingml/2006/wordprocessingDrawing" xmlns:w10="urn:schemas-microsoft-com:office:word" xmlns:w="http://schemas.openxmlformats.org/wordprocessingml/2006/main" xmlns:w14="http://schemas.microsoft.com/office/word/2010/wordml" xmlns:w15="http://schemas.microsoft.com/office/word/2012/wordml" xmlns:w16cex="http://schemas.microsoft.com/office/word/2018/wordml/cex" xmlns:w16cid="http://schemas.microsoft.com/office/word/2016/wordml/cid" xmlns:w16="http://schemas.microsoft.com/office/word/2018/wordml" xmlns:w16sdtdh="http://schemas.microsoft.com/office/word/2020/wordml/sdtdatahash" xmlns:w16se="http://schemas.microsoft.com/office/word/2015/wordml/symex" xmlns:wpg="http://schemas.microsoft.com/office/word/2010/wordprocessingGroup" xmlns:wpi="http://schemas.microsoft.com/office/word/2010/wordprocessingInk" xmlns:wne="http://schemas.microsoft.com/office/word/2006/wordml" xmlns:wps="http://schemas.microsoft.com/office/word/2010/wordprocessingShape" mc:Ignorable="w14 w15 w16se w16cid w16 w16cex w16sdtdh wp14">
+<w:hdr xmlns:wpc="http://schemas.microsoft.com/office/word/2010/wordprocessingCanvas" xmlns:cx="http://schemas.microsoft.com/office/drawing/2014/chartex" xmlns:cx1="http://schemas.microsoft.com/office/drawing/2015/9/8/chartex" xmlns:cx2="http://schemas.microsoft.com/office/drawing/2015/10/21/chartex" xmlns:cx3="http://schemas.microsoft.com/office/drawing/2016/5/9/chartex" xmlns:cx4="http://schemas.microsoft.com/office/drawing/2016/5/10/chartex" xmlns:cx5="http://schemas.microsoft.com/office/drawing/2016/5/11/chartex" xmlns:cx6="http://schemas.microsoft.com/office/drawing/2016/5/12/chartex" xmlns:cx7="http://schemas.microsoft.com/office/drawing/2016/5/13/chartex" xmlns:cx8="http://schemas.microsoft.com/office/drawing/2016/5/14/chartex" xmlns:mc="http://schemas.openxmlformats.org/markup-compatibility/2006" xmlns:aink="http://schemas.microsoft.com/office/drawing/2016/ink" xmlns:am3d="http://schemas.microsoft.com/office/drawing/2017/model3d" xmlns:o="urn:schemas-microsoft-com:office:office" xmlns:oel="http://schemas.microsoft.com/office/2019/extlst" xmlns:r="http://schemas.openxmlformats.org/officeDocument/2006/relationships" xmlns:m="http://schemas.openxmlformats.org/officeDocument/2006/math" xmlns:v="urn:schemas-microsoft-com:vml" xmlns:wp14="http://schemas.microsoft.com/office/word/2010/wordprocessingDrawing" xmlns:wp="http://schemas.openxmlformats.org/drawingml/2006/wordprocessingDrawing" xmlns:w10="urn:schemas-microsoft-com:office:word" xmlns:w="http://schemas.openxmlformats.org/wordprocessingml/2006/main" xmlns:w14="http://schemas.microsoft.com/office/word/2010/wordml" xmlns:w15="http://schemas.microsoft.com/office/word/2012/wordml" xmlns:w16cex="http://schemas.microsoft.com/office/word/2018/wordml/cex" xmlns:w16cid="http://schemas.microsoft.com/office/word/2016/wordml/cid" xmlns:w16="http://schemas.microsoft.com/office/word/2018/wordml" xmlns:w16du="http://schemas.microsoft.com/office/word/2023/wordml/word16du" xmlns:w16sdtdh="http://schemas.microsoft.com/office/word/2020/wordml/sdtdatahash" xmlns:w16sdtfl="http://schemas.microsoft.com/office/word/2024/wordml/sdtformatlock" xmlns:w16se="http://schemas.microsoft.com/office/word/2015/wordml/symex" xmlns:wpg="http://schemas.microsoft.com/office/word/2010/wordprocessingGroup" xmlns:wpi="http://schemas.microsoft.com/office/word/2010/wordprocessingInk" xmlns:wne="http://schemas.microsoft.com/office/word/2006/wordml" xmlns:wps="http://schemas.microsoft.com/office/word/2010/wordprocessingShape" mc:Ignorable="w14 w15 w16se w16cid w16 w16cex w16sdtdh w16sdtfl w16du wp14">
   <w:p>
     <w:pPr>
-      <w:pStyle w:val="Header"/>
+      <w:pStyle w:val="Cabealho"/>
     </w:pPr>
     <w:r>
       <w:rPr>
@@ -681,14 +791,14 @@
   </w:p>
   <w:p>
     <w:pPr>
-      <w:pStyle w:val="Header"/>
+      <w:pStyle w:val="Cabealho"/>
     </w:pPr>
   </w:p>
 </w:hdr>
 </file>
 
 <file path=word/numbering.xml><?xml version="1.0" encoding="utf-8"?>
-<w:numbering xmlns:wpc="http://schemas.microsoft.com/office/word/2010/wordprocessingCanvas" xmlns:cx="http://schemas.microsoft.com/office/drawing/2014/chartex" xmlns:cx1="http://schemas.microsoft.com/office/drawing/2015/9/8/chartex" xmlns:cx2="http://schemas.microsoft.com/office/drawing/2015/10/21/chartex" xmlns:cx3="http://schemas.microsoft.com/office/drawing/2016/5/9/chartex" xmlns:cx4="http://schemas.microsoft.com/office/drawing/2016/5/10/chartex" xmlns:cx5="http://schemas.microsoft.com/office/drawing/2016/5/11/chartex" xmlns:cx6="http://schemas.microsoft.com/office/drawing/2016/5/12/chartex" xmlns:cx7="http://schemas.microsoft.com/office/drawing/2016/5/13/chartex" xmlns:cx8="http://schemas.microsoft.com/office/drawing/2016/5/14/chartex" xmlns:mc="http://schemas.openxmlformats.org/markup-compatibility/2006" xmlns:aink="http://schemas.microsoft.com/office/drawing/2016/ink" xmlns:am3d="http://schemas.microsoft.com/office/drawing/2017/model3d" xmlns:o="urn:schemas-microsoft-com:office:office" xmlns:oel="http://schemas.microsoft.com/office/2019/extlst" xmlns:r="http://schemas.openxmlformats.org/officeDocument/2006/relationships" xmlns:m="http://schemas.openxmlformats.org/officeDocument/2006/math" xmlns:v="urn:schemas-microsoft-com:vml" xmlns:wp14="http://schemas.microsoft.com/office/word/2010/wordprocessingDrawing" xmlns:wp="http://schemas.openxmlformats.org/drawingml/2006/wordprocessingDrawing" xmlns:w10="urn:schemas-microsoft-com:office:word" xmlns:w="http://schemas.openxmlformats.org/wordprocessingml/2006/main" xmlns:w14="http://schemas.microsoft.com/office/word/2010/wordml" xmlns:w15="http://schemas.microsoft.com/office/word/2012/wordml" xmlns:w16cex="http://schemas.microsoft.com/office/word/2018/wordml/cex" xmlns:w16cid="http://schemas.microsoft.com/office/word/2016/wordml/cid" xmlns:w16="http://schemas.microsoft.com/office/word/2018/wordml" xmlns:w16sdtdh="http://schemas.microsoft.com/office/word/2020/wordml/sdtdatahash" xmlns:w16se="http://schemas.microsoft.com/office/word/2015/wordml/symex" xmlns:wpg="http://schemas.microsoft.com/office/word/2010/wordprocessingGroup" xmlns:wpi="http://schemas.microsoft.com/office/word/2010/wordprocessingInk" xmlns:wne="http://schemas.microsoft.com/office/word/2006/wordml" xmlns:wps="http://schemas.microsoft.com/office/word/2010/wordprocessingShape" mc:Ignorable="w14 w15 w16se w16cid w16 w16cex w16sdtdh wp14">
+<w:numbering xmlns:wpc="http://schemas.microsoft.com/office/word/2010/wordprocessingCanvas" xmlns:cx="http://schemas.microsoft.com/office/drawing/2014/chartex" xmlns:cx1="http://schemas.microsoft.com/office/drawing/2015/9/8/chartex" xmlns:cx2="http://schemas.microsoft.com/office/drawing/2015/10/21/chartex" xmlns:cx3="http://schemas.microsoft.com/office/drawing/2016/5/9/chartex" xmlns:cx4="http://schemas.microsoft.com/office/drawing/2016/5/10/chartex" xmlns:cx5="http://schemas.microsoft.com/office/drawing/2016/5/11/chartex" xmlns:cx6="http://schemas.microsoft.com/office/drawing/2016/5/12/chartex" xmlns:cx7="http://schemas.microsoft.com/office/drawing/2016/5/13/chartex" xmlns:cx8="http://schemas.microsoft.com/office/drawing/2016/5/14/chartex" xmlns:mc="http://schemas.openxmlformats.org/markup-compatibility/2006" xmlns:aink="http://schemas.microsoft.com/office/drawing/2016/ink" xmlns:am3d="http://schemas.microsoft.com/office/drawing/2017/model3d" xmlns:o="urn:schemas-microsoft-com:office:office" xmlns:oel="http://schemas.microsoft.com/office/2019/extlst" xmlns:r="http://schemas.openxmlformats.org/officeDocument/2006/relationships" xmlns:m="http://schemas.openxmlformats.org/officeDocument/2006/math" xmlns:v="urn:schemas-microsoft-com:vml" xmlns:wp14="http://schemas.microsoft.com/office/word/2010/wordprocessingDrawing" xmlns:wp="http://schemas.openxmlformats.org/drawingml/2006/wordprocessingDrawing" xmlns:w10="urn:schemas-microsoft-com:office:word" xmlns:w="http://schemas.openxmlformats.org/wordprocessingml/2006/main" xmlns:w14="http://schemas.microsoft.com/office/word/2010/wordml" xmlns:w15="http://schemas.microsoft.com/office/word/2012/wordml" xmlns:w16cex="http://schemas.microsoft.com/office/word/2018/wordml/cex" xmlns:w16cid="http://schemas.microsoft.com/office/word/2016/wordml/cid" xmlns:w16="http://schemas.microsoft.com/office/word/2018/wordml" xmlns:w16du="http://schemas.microsoft.com/office/word/2023/wordml/word16du" xmlns:w16sdtdh="http://schemas.microsoft.com/office/word/2020/wordml/sdtdatahash" xmlns:w16sdtfl="http://schemas.microsoft.com/office/word/2024/wordml/sdtformatlock" xmlns:w16se="http://schemas.microsoft.com/office/word/2015/wordml/symex" xmlns:wpg="http://schemas.microsoft.com/office/word/2010/wordprocessingGroup" xmlns:wpi="http://schemas.microsoft.com/office/word/2010/wordprocessingInk" xmlns:wne="http://schemas.microsoft.com/office/word/2006/wordml" xmlns:wps="http://schemas.microsoft.com/office/word/2010/wordprocessingShape" mc:Ignorable="w14 w15 w16se w16cid w16 w16cex w16sdtdh w16sdtfl w16du wp14">
   <w:abstractNum w:abstractNumId="0" w15:restartNumberingAfterBreak="0">
     <w:nsid w:val="06CE4B87"/>
     <w:multiLevelType w:val="hybridMultilevel"/>
@@ -1412,7 +1522,7 @@
 </file>
 
 <file path=word/styles.xml><?xml version="1.0" encoding="utf-8"?>
-<w:styles xmlns:mc="http://schemas.openxmlformats.org/markup-compatibility/2006" xmlns:r="http://schemas.openxmlformats.org/officeDocument/2006/relationships" xmlns:w="http://schemas.openxmlformats.org/wordprocessingml/2006/main" xmlns:w14="http://schemas.microsoft.com/office/word/2010/wordml" xmlns:w15="http://schemas.microsoft.com/office/word/2012/wordml" xmlns:w16cex="http://schemas.microsoft.com/office/word/2018/wordml/cex" xmlns:w16cid="http://schemas.microsoft.com/office/word/2016/wordml/cid" xmlns:w16="http://schemas.microsoft.com/office/word/2018/wordml" xmlns:w16sdtdh="http://schemas.microsoft.com/office/word/2020/wordml/sdtdatahash" xmlns:w16se="http://schemas.microsoft.com/office/word/2015/wordml/symex" mc:Ignorable="w14 w15 w16se w16cid w16 w16cex w16sdtdh">
+<w:styles xmlns:mc="http://schemas.openxmlformats.org/markup-compatibility/2006" xmlns:r="http://schemas.openxmlformats.org/officeDocument/2006/relationships" xmlns:w="http://schemas.openxmlformats.org/wordprocessingml/2006/main" xmlns:w14="http://schemas.microsoft.com/office/word/2010/wordml" xmlns:w15="http://schemas.microsoft.com/office/word/2012/wordml" xmlns:w16cex="http://schemas.microsoft.com/office/word/2018/wordml/cex" xmlns:w16cid="http://schemas.microsoft.com/office/word/2016/wordml/cid" xmlns:w16="http://schemas.microsoft.com/office/word/2018/wordml" xmlns:w16du="http://schemas.microsoft.com/office/word/2023/wordml/word16du" xmlns:w16sdtdh="http://schemas.microsoft.com/office/word/2020/wordml/sdtdatahash" xmlns:w16sdtfl="http://schemas.microsoft.com/office/word/2024/wordml/sdtformatlock" xmlns:w16se="http://schemas.microsoft.com/office/word/2015/wordml/symex" mc:Ignorable="w14 w15 w16se w16cid w16 w16cex w16sdtdh w16sdtfl w16du">
   <w:docDefaults>
     <w:rPrDefault>
       <w:rPr>
@@ -1811,13 +1921,13 @@
     <w:qFormat/>
     <w:rsid w:val="0043183A"/>
   </w:style>
-  <w:style w:type="character" w:default="1" w:styleId="DefaultParagraphFont">
+  <w:style w:type="character" w:default="1" w:styleId="Fontepargpadro">
     <w:name w:val="Default Paragraph Font"/>
     <w:uiPriority w:val="1"/>
     <w:semiHidden/>
     <w:unhideWhenUsed/>
   </w:style>
-  <w:style w:type="table" w:default="1" w:styleId="TableNormal">
+  <w:style w:type="table" w:default="1" w:styleId="Tabelanormal">
     <w:name w:val="Normal Table"/>
     <w:uiPriority w:val="99"/>
     <w:semiHidden/>
@@ -1832,16 +1942,16 @@
       </w:tblCellMar>
     </w:tblPr>
   </w:style>
-  <w:style w:type="numbering" w:default="1" w:styleId="NoList">
+  <w:style w:type="numbering" w:default="1" w:styleId="Semlista">
     <w:name w:val="No List"/>
     <w:uiPriority w:val="99"/>
     <w:semiHidden/>
     <w:unhideWhenUsed/>
   </w:style>
-  <w:style w:type="paragraph" w:styleId="Header">
+  <w:style w:type="paragraph" w:styleId="Cabealho">
     <w:name w:val="header"/>
     <w:basedOn w:val="Normal"/>
-    <w:link w:val="HeaderChar"/>
+    <w:link w:val="CabealhoChar"/>
     <w:uiPriority w:val="99"/>
     <w:unhideWhenUsed/>
     <w:rsid w:val="00353622"/>
@@ -1853,17 +1963,17 @@
       <w:spacing w:after="0" w:line="240" w:lineRule="auto"/>
     </w:pPr>
   </w:style>
-  <w:style w:type="character" w:customStyle="1" w:styleId="HeaderChar">
-    <w:name w:val="Header Char"/>
-    <w:basedOn w:val="DefaultParagraphFont"/>
-    <w:link w:val="Header"/>
+  <w:style w:type="character" w:customStyle="1" w:styleId="CabealhoChar">
+    <w:name w:val="Cabeçalho Char"/>
+    <w:basedOn w:val="Fontepargpadro"/>
+    <w:link w:val="Cabealho"/>
     <w:uiPriority w:val="99"/>
     <w:rsid w:val="00353622"/>
   </w:style>
-  <w:style w:type="paragraph" w:styleId="Footer">
+  <w:style w:type="paragraph" w:styleId="Rodap">
     <w:name w:val="footer"/>
     <w:basedOn w:val="Normal"/>
-    <w:link w:val="FooterChar"/>
+    <w:link w:val="RodapChar"/>
     <w:uiPriority w:val="99"/>
     <w:unhideWhenUsed/>
     <w:rsid w:val="00353622"/>
@@ -1875,16 +1985,16 @@
       <w:spacing w:after="0" w:line="240" w:lineRule="auto"/>
     </w:pPr>
   </w:style>
-  <w:style w:type="character" w:customStyle="1" w:styleId="FooterChar">
-    <w:name w:val="Footer Char"/>
-    <w:basedOn w:val="DefaultParagraphFont"/>
-    <w:link w:val="Footer"/>
+  <w:style w:type="character" w:customStyle="1" w:styleId="RodapChar">
+    <w:name w:val="Rodapé Char"/>
+    <w:basedOn w:val="Fontepargpadro"/>
+    <w:link w:val="Rodap"/>
     <w:uiPriority w:val="99"/>
     <w:rsid w:val="00353622"/>
   </w:style>
-  <w:style w:type="table" w:styleId="GridTable5Dark-Accent2">
+  <w:style w:type="table" w:styleId="TabeladeGrade5Escura-nfase2">
     <w:name w:val="Grid Table 5 Dark Accent 2"/>
-    <w:basedOn w:val="TableNormal"/>
+    <w:basedOn w:val="Tabelanormal"/>
     <w:uiPriority w:val="50"/>
     <w:rsid w:val="0043183A"/>
     <w:pPr>
@@ -1988,9 +2098,9 @@
       </w:tcPr>
     </w:tblStylePr>
   </w:style>
-  <w:style w:type="table" w:styleId="GridTable5Dark-Accent1">
+  <w:style w:type="table" w:styleId="TabeladeGrade5Escura-nfase1">
     <w:name w:val="Grid Table 5 Dark Accent 1"/>
-    <w:basedOn w:val="TableNormal"/>
+    <w:basedOn w:val="Tabelanormal"/>
     <w:uiPriority w:val="50"/>
     <w:rsid w:val="0043183A"/>
     <w:pPr>
@@ -2094,9 +2204,9 @@
       </w:tcPr>
     </w:tblStylePr>
   </w:style>
-  <w:style w:type="table" w:styleId="GridTable5Dark-Accent5">
+  <w:style w:type="table" w:styleId="TabeladeGrade5Escura-nfase5">
     <w:name w:val="Grid Table 5 Dark Accent 5"/>
-    <w:basedOn w:val="TableNormal"/>
+    <w:basedOn w:val="Tabelanormal"/>
     <w:uiPriority w:val="50"/>
     <w:rsid w:val="0043183A"/>
     <w:pPr>
@@ -2200,9 +2310,9 @@
       </w:tcPr>
     </w:tblStylePr>
   </w:style>
-  <w:style w:type="table" w:styleId="GridTable2-Accent5">
+  <w:style w:type="table" w:styleId="TabeladeGrade2-nfase5">
     <w:name w:val="Grid Table 2 Accent 5"/>
-    <w:basedOn w:val="TableNormal"/>
+    <w:basedOn w:val="Tabelanormal"/>
     <w:uiPriority w:val="47"/>
     <w:rsid w:val="0043183A"/>
     <w:pPr>
@@ -2275,9 +2385,9 @@
       </w:tcPr>
     </w:tblStylePr>
   </w:style>
-  <w:style w:type="table" w:styleId="GridTable1Light-Accent5">
+  <w:style w:type="table" w:styleId="TabeladeGrade1Clara-nfase5">
     <w:name w:val="Grid Table 1 Light Accent 5"/>
-    <w:basedOn w:val="TableNormal"/>
+    <w:basedOn w:val="Tabelanormal"/>
     <w:uiPriority w:val="46"/>
     <w:rsid w:val="0043183A"/>
     <w:pPr>
@@ -2334,7 +2444,7 @@
   </w:style>
   <w:style w:type="character" w:styleId="Hyperlink">
     <w:name w:val="Hyperlink"/>
-    <w:basedOn w:val="DefaultParagraphFont"/>
+    <w:basedOn w:val="Fontepargpadro"/>
     <w:uiPriority w:val="99"/>
     <w:unhideWhenUsed/>
     <w:rsid w:val="005250D7"/>
@@ -2345,7 +2455,7 @@
   </w:style>
   <w:style w:type="character" w:customStyle="1" w:styleId="MenoPendente1">
     <w:name w:val="Menção Pendente1"/>
-    <w:basedOn w:val="DefaultParagraphFont"/>
+    <w:basedOn w:val="Fontepargpadro"/>
     <w:uiPriority w:val="99"/>
     <w:semiHidden/>
     <w:unhideWhenUsed/>
@@ -2357,17 +2467,17 @@
   </w:style>
   <w:style w:type="character" w:customStyle="1" w:styleId="no-link">
     <w:name w:val="no-link"/>
-    <w:basedOn w:val="DefaultParagraphFont"/>
+    <w:basedOn w:val="Fontepargpadro"/>
     <w:rsid w:val="001A22EC"/>
   </w:style>
   <w:style w:type="character" w:customStyle="1" w:styleId="normaltextrun">
     <w:name w:val="normaltextrun"/>
-    <w:basedOn w:val="DefaultParagraphFont"/>
+    <w:basedOn w:val="Fontepargpadro"/>
     <w:rsid w:val="001F7599"/>
   </w:style>
   <w:style w:type="character" w:customStyle="1" w:styleId="eop">
     <w:name w:val="eop"/>
-    <w:basedOn w:val="DefaultParagraphFont"/>
+    <w:basedOn w:val="Fontepargpadro"/>
     <w:rsid w:val="001F7599"/>
   </w:style>
   <w:style w:type="paragraph" w:customStyle="1" w:styleId="paragraph">
@@ -2384,7 +2494,7 @@
       <w:lang w:eastAsia="pt-BR"/>
     </w:rPr>
   </w:style>
-  <w:style w:type="paragraph" w:styleId="ListParagraph">
+  <w:style w:type="paragraph" w:styleId="PargrafodaLista">
     <w:name w:val="List Paragraph"/>
     <w:basedOn w:val="Normal"/>
     <w:uiPriority w:val="34"/>
@@ -2395,9 +2505,9 @@
       <w:contextualSpacing/>
     </w:pPr>
   </w:style>
-  <w:style w:type="table" w:styleId="TableGrid">
+  <w:style w:type="table" w:styleId="Tabelacomgrade">
     <w:name w:val="Table Grid"/>
-    <w:basedOn w:val="TableNormal"/>
+    <w:basedOn w:val="Tabelanormal"/>
     <w:uiPriority w:val="39"/>
     <w:rsid w:val="00584EE9"/>
     <w:pPr>
@@ -2431,10 +2541,10 @@
       <w:lang w:eastAsia="pt-BR"/>
     </w:rPr>
   </w:style>
-  <w:style w:type="paragraph" w:styleId="BalloonText">
+  <w:style w:type="paragraph" w:styleId="Textodebalo">
     <w:name w:val="Balloon Text"/>
     <w:basedOn w:val="Normal"/>
-    <w:link w:val="BalloonTextChar"/>
+    <w:link w:val="TextodebaloChar"/>
     <w:uiPriority w:val="99"/>
     <w:semiHidden/>
     <w:unhideWhenUsed/>
@@ -2448,10 +2558,10 @@
       <w:szCs w:val="18"/>
     </w:rPr>
   </w:style>
-  <w:style w:type="character" w:customStyle="1" w:styleId="BalloonTextChar">
-    <w:name w:val="Balloon Text Char"/>
-    <w:basedOn w:val="DefaultParagraphFont"/>
-    <w:link w:val="BalloonText"/>
+  <w:style w:type="character" w:customStyle="1" w:styleId="TextodebaloChar">
+    <w:name w:val="Texto de balão Char"/>
+    <w:basedOn w:val="Fontepargpadro"/>
+    <w:link w:val="Textodebalo"/>
     <w:uiPriority w:val="99"/>
     <w:semiHidden/>
     <w:rsid w:val="00EA4627"/>
@@ -2461,9 +2571,9 @@
       <w:szCs w:val="18"/>
     </w:rPr>
   </w:style>
-  <w:style w:type="table" w:styleId="TableGridLight">
+  <w:style w:type="table" w:styleId="TabeladeGradeClara">
     <w:name w:val="Grid Table Light"/>
-    <w:basedOn w:val="TableNormal"/>
+    <w:basedOn w:val="Tabelanormal"/>
     <w:uiPriority w:val="40"/>
     <w:rsid w:val="005E4DFF"/>
     <w:pPr>
@@ -2779,20 +2889,20 @@
 </file>
 
 <file path=customXml/item1.xml><?xml version="1.0" encoding="utf-8"?>
+<p:properties xmlns:p="http://schemas.microsoft.com/office/2006/metadata/properties" xmlns:xsi="http://www.w3.org/2001/XMLSchema-instance" xmlns:pc="http://schemas.microsoft.com/office/infopath/2007/PartnerControls">
+  <documentManagement>
+    <_activity xmlns="5e56eec9-9a2e-4f24-bab5-2b965ebe6664" xsi:nil="true"/>
+  </documentManagement>
+</p:properties>
+</file>
+
+<file path=customXml/item2.xml><?xml version="1.0" encoding="utf-8"?>
 <?mso-contentType ?>
 <FormTemplates xmlns="http://schemas.microsoft.com/sharepoint/v3/contenttype/forms">
   <Display>DocumentLibraryForm</Display>
   <Edit>DocumentLibraryForm</Edit>
   <New>DocumentLibraryForm</New>
 </FormTemplates>
-</file>
-
-<file path=customXml/item2.xml><?xml version="1.0" encoding="utf-8"?>
-<p:properties xmlns:p="http://schemas.microsoft.com/office/2006/metadata/properties" xmlns:xsi="http://www.w3.org/2001/XMLSchema-instance" xmlns:pc="http://schemas.microsoft.com/office/infopath/2007/PartnerControls">
-  <documentManagement>
-    <_activity xmlns="5e56eec9-9a2e-4f24-bab5-2b965ebe6664" xsi:nil="true"/>
-  </documentManagement>
-</p:properties>
 </file>
 
 <file path=customXml/item3.xml><?xml version="1.0" encoding="utf-8"?>
@@ -3049,19 +3159,19 @@
 </file>
 
 <file path=customXml/itemProps1.xml><?xml version="1.0" encoding="utf-8"?>
-<ds:datastoreItem xmlns:ds="http://schemas.openxmlformats.org/officeDocument/2006/customXml" ds:itemID="{0E488109-9E1A-4FBF-9A93-10445CB06AB4}">
+<ds:datastoreItem xmlns:ds="http://schemas.openxmlformats.org/officeDocument/2006/customXml" ds:itemID="{980D0855-C1E6-4A62-AD93-A71267F33DB0}">
   <ds:schemaRefs>
-    <ds:schemaRef ds:uri="http://schemas.microsoft.com/sharepoint/v3/contenttype/forms"/>
+    <ds:schemaRef ds:uri="http://schemas.microsoft.com/office/2006/metadata/properties"/>
+    <ds:schemaRef ds:uri="http://schemas.microsoft.com/office/infopath/2007/PartnerControls"/>
+    <ds:schemaRef ds:uri="5e56eec9-9a2e-4f24-bab5-2b965ebe6664"/>
   </ds:schemaRefs>
 </ds:datastoreItem>
 </file>
 
 <file path=customXml/itemProps2.xml><?xml version="1.0" encoding="utf-8"?>
-<ds:datastoreItem xmlns:ds="http://schemas.openxmlformats.org/officeDocument/2006/customXml" ds:itemID="{980D0855-C1E6-4A62-AD93-A71267F33DB0}">
+<ds:datastoreItem xmlns:ds="http://schemas.openxmlformats.org/officeDocument/2006/customXml" ds:itemID="{0E488109-9E1A-4FBF-9A93-10445CB06AB4}">
   <ds:schemaRefs>
-    <ds:schemaRef ds:uri="http://schemas.microsoft.com/office/2006/metadata/properties"/>
-    <ds:schemaRef ds:uri="http://schemas.microsoft.com/office/infopath/2007/PartnerControls"/>
-    <ds:schemaRef ds:uri="5e56eec9-9a2e-4f24-bab5-2b965ebe6664"/>
+    <ds:schemaRef ds:uri="http://schemas.microsoft.com/sharepoint/v3/contenttype/forms"/>
   </ds:schemaRefs>
 </ds:datastoreItem>
 </file>

</xml_diff>